<commit_message>
added appConfig file and some functionalities
</commit_message>
<xml_diff>
--- a/Docs.docx
+++ b/Docs.docx
@@ -101,11 +101,435 @@
     <w:p>
       <w:pPr>
         <w:rPr>
+          <w:rFonts w:ascii="Consolas" w:hAnsi="Consolas"/>
+          <w:sz w:val="21"/>
+          <w:szCs w:val="21"/>
+          <w:shd w:val="clear" w:color="auto" w:fill="FFFFFF"/>
+        </w:rPr>
+      </w:pPr>
+      <w:r>
+        <w:rPr>
           <w:sz w:val="24"/>
           <w:szCs w:val="24"/>
           <w:lang w:val="en-US"/>
         </w:rPr>
+        <w:tab/>
+      </w:r>
+      <w:proofErr w:type="spellStart"/>
+      <w:r>
+        <w:rPr>
+          <w:rFonts w:ascii="Consolas" w:hAnsi="Consolas"/>
+          <w:sz w:val="21"/>
+          <w:szCs w:val="21"/>
+          <w:shd w:val="clear" w:color="auto" w:fill="FFFFFF"/>
+        </w:rPr>
+        <w:t>npm</w:t>
+      </w:r>
+      <w:proofErr w:type="spellEnd"/>
+      <w:r>
+        <w:rPr>
+          <w:rFonts w:ascii="Consolas" w:hAnsi="Consolas"/>
+          <w:sz w:val="21"/>
+          <w:szCs w:val="21"/>
+          <w:shd w:val="clear" w:color="auto" w:fill="FFFFFF"/>
+        </w:rPr>
+        <w:t xml:space="preserve"> </w:t>
+      </w:r>
+      <w:proofErr w:type="spellStart"/>
+      <w:r>
+        <w:rPr>
+          <w:rFonts w:ascii="Consolas" w:hAnsi="Consolas"/>
+          <w:sz w:val="21"/>
+          <w:szCs w:val="21"/>
+          <w:shd w:val="clear" w:color="auto" w:fill="FFFFFF"/>
+        </w:rPr>
+        <w:t>i</w:t>
+      </w:r>
+      <w:proofErr w:type="spellEnd"/>
+      <w:r>
+        <w:rPr>
+          <w:rFonts w:ascii="Consolas" w:hAnsi="Consolas"/>
+          <w:sz w:val="21"/>
+          <w:szCs w:val="21"/>
+          <w:shd w:val="clear" w:color="auto" w:fill="FFFFFF"/>
+        </w:rPr>
+        <w:t> react-redux</w:t>
+      </w:r>
+    </w:p>
+    <w:p>
+      <w:pPr>
+        <w:rPr>
+          <w:rFonts w:ascii="Consolas" w:hAnsi="Consolas"/>
+          <w:sz w:val="21"/>
+          <w:szCs w:val="21"/>
+          <w:shd w:val="clear" w:color="auto" w:fill="FFFFFF"/>
+        </w:rPr>
       </w:pPr>
+      <w:r>
+        <w:rPr>
+          <w:rFonts w:ascii="Consolas" w:hAnsi="Consolas"/>
+          <w:sz w:val="21"/>
+          <w:szCs w:val="21"/>
+          <w:shd w:val="clear" w:color="auto" w:fill="FFFFFF"/>
+        </w:rPr>
+        <w:tab/>
+      </w:r>
+      <w:proofErr w:type="spellStart"/>
+      <w:r>
+        <w:rPr>
+          <w:rFonts w:ascii="Consolas" w:hAnsi="Consolas"/>
+          <w:sz w:val="21"/>
+          <w:szCs w:val="21"/>
+          <w:shd w:val="clear" w:color="auto" w:fill="FFFFFF"/>
+        </w:rPr>
+        <w:t>npm</w:t>
+      </w:r>
+      <w:proofErr w:type="spellEnd"/>
+      <w:r>
+        <w:rPr>
+          <w:rFonts w:ascii="Consolas" w:hAnsi="Consolas"/>
+          <w:sz w:val="21"/>
+          <w:szCs w:val="21"/>
+          <w:shd w:val="clear" w:color="auto" w:fill="FFFFFF"/>
+        </w:rPr>
+        <w:t xml:space="preserve"> </w:t>
+      </w:r>
+      <w:proofErr w:type="spellStart"/>
+      <w:r>
+        <w:rPr>
+          <w:rFonts w:ascii="Consolas" w:hAnsi="Consolas"/>
+          <w:sz w:val="21"/>
+          <w:szCs w:val="21"/>
+          <w:shd w:val="clear" w:color="auto" w:fill="FFFFFF"/>
+        </w:rPr>
+        <w:t>i</w:t>
+      </w:r>
+      <w:proofErr w:type="spellEnd"/>
+      <w:r>
+        <w:rPr>
+          <w:rFonts w:ascii="Consolas" w:hAnsi="Consolas"/>
+          <w:sz w:val="21"/>
+          <w:szCs w:val="21"/>
+          <w:shd w:val="clear" w:color="auto" w:fill="FFFFFF"/>
+        </w:rPr>
+        <w:t> @reduxjs/toolkit</w:t>
+      </w:r>
+    </w:p>
+    <w:p>
+      <w:pPr>
+        <w:rPr>
+          <w:rFonts w:ascii="Consolas" w:hAnsi="Consolas"/>
+          <w:sz w:val="21"/>
+          <w:szCs w:val="21"/>
+          <w:shd w:val="clear" w:color="auto" w:fill="FFFFFF"/>
+        </w:rPr>
+      </w:pPr>
+      <w:r>
+        <w:rPr>
+          <w:rFonts w:ascii="Consolas" w:hAnsi="Consolas"/>
+          <w:sz w:val="21"/>
+          <w:szCs w:val="21"/>
+          <w:shd w:val="clear" w:color="auto" w:fill="FFFFFF"/>
+        </w:rPr>
+        <w:tab/>
+      </w:r>
+      <w:proofErr w:type="spellStart"/>
+      <w:r>
+        <w:rPr>
+          <w:rFonts w:ascii="Consolas" w:hAnsi="Consolas"/>
+          <w:sz w:val="21"/>
+          <w:szCs w:val="21"/>
+          <w:shd w:val="clear" w:color="auto" w:fill="FFFFFF"/>
+        </w:rPr>
+        <w:t>npm</w:t>
+      </w:r>
+      <w:proofErr w:type="spellEnd"/>
+      <w:r>
+        <w:rPr>
+          <w:rFonts w:ascii="Consolas" w:hAnsi="Consolas"/>
+          <w:sz w:val="21"/>
+          <w:szCs w:val="21"/>
+          <w:shd w:val="clear" w:color="auto" w:fill="FFFFFF"/>
+        </w:rPr>
+        <w:t xml:space="preserve"> </w:t>
+      </w:r>
+      <w:proofErr w:type="spellStart"/>
+      <w:r>
+        <w:rPr>
+          <w:rFonts w:ascii="Consolas" w:hAnsi="Consolas"/>
+          <w:sz w:val="21"/>
+          <w:szCs w:val="21"/>
+          <w:shd w:val="clear" w:color="auto" w:fill="FFFFFF"/>
+        </w:rPr>
+        <w:t>i</w:t>
+      </w:r>
+      <w:proofErr w:type="spellEnd"/>
+      <w:r>
+        <w:rPr>
+          <w:rFonts w:ascii="Consolas" w:hAnsi="Consolas"/>
+          <w:sz w:val="21"/>
+          <w:szCs w:val="21"/>
+          <w:shd w:val="clear" w:color="auto" w:fill="FFFFFF"/>
+        </w:rPr>
+        <w:t> react-hook-form</w:t>
+      </w:r>
+    </w:p>
+    <w:p>
+      <w:pPr>
+        <w:rPr>
+          <w:rFonts w:ascii="Consolas" w:hAnsi="Consolas"/>
+          <w:sz w:val="21"/>
+          <w:szCs w:val="21"/>
+          <w:shd w:val="clear" w:color="auto" w:fill="FFFFFF"/>
+        </w:rPr>
+      </w:pPr>
+      <w:r>
+        <w:rPr>
+          <w:rFonts w:ascii="Consolas" w:hAnsi="Consolas"/>
+          <w:sz w:val="21"/>
+          <w:szCs w:val="21"/>
+          <w:shd w:val="clear" w:color="auto" w:fill="FFFFFF"/>
+        </w:rPr>
+        <w:tab/>
+      </w:r>
+      <w:proofErr w:type="spellStart"/>
+      <w:r>
+        <w:rPr>
+          <w:rFonts w:ascii="Consolas" w:hAnsi="Consolas"/>
+          <w:sz w:val="21"/>
+          <w:szCs w:val="21"/>
+          <w:shd w:val="clear" w:color="auto" w:fill="FFFFFF"/>
+        </w:rPr>
+        <w:t>npm</w:t>
+      </w:r>
+      <w:proofErr w:type="spellEnd"/>
+      <w:r>
+        <w:rPr>
+          <w:rFonts w:ascii="Consolas" w:hAnsi="Consolas"/>
+          <w:sz w:val="21"/>
+          <w:szCs w:val="21"/>
+          <w:shd w:val="clear" w:color="auto" w:fill="FFFFFF"/>
+        </w:rPr>
+        <w:t xml:space="preserve"> </w:t>
+      </w:r>
+      <w:proofErr w:type="spellStart"/>
+      <w:r>
+        <w:rPr>
+          <w:rFonts w:ascii="Consolas" w:hAnsi="Consolas"/>
+          <w:sz w:val="21"/>
+          <w:szCs w:val="21"/>
+          <w:shd w:val="clear" w:color="auto" w:fill="FFFFFF"/>
+        </w:rPr>
+        <w:t>i</w:t>
+      </w:r>
+      <w:proofErr w:type="spellEnd"/>
+      <w:r>
+        <w:rPr>
+          <w:rFonts w:ascii="Consolas" w:hAnsi="Consolas"/>
+          <w:sz w:val="21"/>
+          <w:szCs w:val="21"/>
+          <w:shd w:val="clear" w:color="auto" w:fill="FFFFFF"/>
+        </w:rPr>
+        <w:t> @tinymce/tinymce-react</w:t>
+      </w:r>
+    </w:p>
+    <w:p>
+      <w:pPr>
+        <w:rPr>
+          <w:rFonts w:ascii="Consolas" w:hAnsi="Consolas"/>
+          <w:sz w:val="21"/>
+          <w:szCs w:val="21"/>
+          <w:shd w:val="clear" w:color="auto" w:fill="FFFFFF"/>
+        </w:rPr>
+      </w:pPr>
+      <w:r>
+        <w:rPr>
+          <w:rFonts w:ascii="Consolas" w:hAnsi="Consolas"/>
+          <w:sz w:val="21"/>
+          <w:szCs w:val="21"/>
+          <w:shd w:val="clear" w:color="auto" w:fill="FFFFFF"/>
+        </w:rPr>
+        <w:tab/>
+      </w:r>
+      <w:proofErr w:type="spellStart"/>
+      <w:r>
+        <w:rPr>
+          <w:rFonts w:ascii="Consolas" w:hAnsi="Consolas"/>
+          <w:sz w:val="21"/>
+          <w:szCs w:val="21"/>
+          <w:shd w:val="clear" w:color="auto" w:fill="FFFFFF"/>
+        </w:rPr>
+        <w:t>npm</w:t>
+      </w:r>
+      <w:proofErr w:type="spellEnd"/>
+      <w:r>
+        <w:rPr>
+          <w:rFonts w:ascii="Consolas" w:hAnsi="Consolas"/>
+          <w:sz w:val="21"/>
+          <w:szCs w:val="21"/>
+          <w:shd w:val="clear" w:color="auto" w:fill="FFFFFF"/>
+        </w:rPr>
+        <w:t xml:space="preserve"> </w:t>
+      </w:r>
+      <w:proofErr w:type="spellStart"/>
+      <w:r>
+        <w:rPr>
+          <w:rFonts w:ascii="Consolas" w:hAnsi="Consolas"/>
+          <w:sz w:val="21"/>
+          <w:szCs w:val="21"/>
+          <w:shd w:val="clear" w:color="auto" w:fill="FFFFFF"/>
+        </w:rPr>
+        <w:t>i</w:t>
+      </w:r>
+      <w:proofErr w:type="spellEnd"/>
+      <w:r>
+        <w:rPr>
+          <w:rFonts w:ascii="Consolas" w:hAnsi="Consolas"/>
+          <w:sz w:val="21"/>
+          <w:szCs w:val="21"/>
+          <w:shd w:val="clear" w:color="auto" w:fill="FFFFFF"/>
+        </w:rPr>
+        <w:t> html-react-parser</w:t>
+      </w:r>
+    </w:p>
+    <w:p>
+      <w:pPr>
+        <w:rPr>
+          <w:rFonts w:ascii="Consolas" w:hAnsi="Consolas"/>
+          <w:sz w:val="21"/>
+          <w:szCs w:val="21"/>
+          <w:shd w:val="clear" w:color="auto" w:fill="FFFFFF"/>
+        </w:rPr>
+      </w:pPr>
+      <w:r>
+        <w:rPr>
+          <w:rFonts w:ascii="Consolas" w:hAnsi="Consolas"/>
+          <w:sz w:val="21"/>
+          <w:szCs w:val="21"/>
+          <w:shd w:val="clear" w:color="auto" w:fill="FFFFFF"/>
+        </w:rPr>
+        <w:tab/>
+      </w:r>
+      <w:proofErr w:type="spellStart"/>
+      <w:r>
+        <w:rPr>
+          <w:rFonts w:ascii="Consolas" w:hAnsi="Consolas"/>
+          <w:sz w:val="21"/>
+          <w:szCs w:val="21"/>
+          <w:shd w:val="clear" w:color="auto" w:fill="FFFFFF"/>
+        </w:rPr>
+        <w:t>npm</w:t>
+      </w:r>
+      <w:proofErr w:type="spellEnd"/>
+      <w:r>
+        <w:rPr>
+          <w:rFonts w:ascii="Consolas" w:hAnsi="Consolas"/>
+          <w:sz w:val="21"/>
+          <w:szCs w:val="21"/>
+          <w:shd w:val="clear" w:color="auto" w:fill="FFFFFF"/>
+        </w:rPr>
+        <w:t xml:space="preserve"> </w:t>
+      </w:r>
+      <w:proofErr w:type="spellStart"/>
+      <w:r>
+        <w:rPr>
+          <w:rFonts w:ascii="Consolas" w:hAnsi="Consolas"/>
+          <w:sz w:val="21"/>
+          <w:szCs w:val="21"/>
+          <w:shd w:val="clear" w:color="auto" w:fill="FFFFFF"/>
+        </w:rPr>
+        <w:t>i</w:t>
+      </w:r>
+      <w:proofErr w:type="spellEnd"/>
+      <w:r>
+        <w:rPr>
+          <w:rFonts w:ascii="Consolas" w:hAnsi="Consolas"/>
+          <w:sz w:val="21"/>
+          <w:szCs w:val="21"/>
+          <w:shd w:val="clear" w:color="auto" w:fill="FFFFFF"/>
+        </w:rPr>
+        <w:t> react-router-</w:t>
+      </w:r>
+      <w:proofErr w:type="spellStart"/>
+      <w:r>
+        <w:rPr>
+          <w:rFonts w:ascii="Consolas" w:hAnsi="Consolas"/>
+          <w:sz w:val="21"/>
+          <w:szCs w:val="21"/>
+          <w:shd w:val="clear" w:color="auto" w:fill="FFFFFF"/>
+        </w:rPr>
+        <w:t>dom</w:t>
+      </w:r>
+      <w:proofErr w:type="spellEnd"/>
+    </w:p>
+    <w:p>
+      <w:pPr>
+        <w:rPr>
+          <w:sz w:val="24"/>
+          <w:szCs w:val="24"/>
+          <w:lang w:val="en-US"/>
+        </w:rPr>
+      </w:pPr>
+      <w:r>
+        <w:rPr>
+          <w:rFonts w:ascii="Consolas" w:hAnsi="Consolas"/>
+          <w:sz w:val="21"/>
+          <w:szCs w:val="21"/>
+          <w:shd w:val="clear" w:color="auto" w:fill="FFFFFF"/>
+        </w:rPr>
+        <w:tab/>
+      </w:r>
+      <w:proofErr w:type="spellStart"/>
+      <w:r>
+        <w:rPr>
+          <w:rFonts w:ascii="Consolas" w:hAnsi="Consolas"/>
+          <w:sz w:val="21"/>
+          <w:szCs w:val="21"/>
+          <w:shd w:val="clear" w:color="auto" w:fill="FFFFFF"/>
+        </w:rPr>
+        <w:t>npm</w:t>
+      </w:r>
+      <w:proofErr w:type="spellEnd"/>
+      <w:r>
+        <w:rPr>
+          <w:rFonts w:ascii="Consolas" w:hAnsi="Consolas"/>
+          <w:sz w:val="21"/>
+          <w:szCs w:val="21"/>
+          <w:shd w:val="clear" w:color="auto" w:fill="FFFFFF"/>
+        </w:rPr>
+        <w:t xml:space="preserve"> </w:t>
+      </w:r>
+      <w:proofErr w:type="spellStart"/>
+      <w:r>
+        <w:rPr>
+          <w:rFonts w:ascii="Consolas" w:hAnsi="Consolas"/>
+          <w:sz w:val="21"/>
+          <w:szCs w:val="21"/>
+          <w:shd w:val="clear" w:color="auto" w:fill="FFFFFF"/>
+        </w:rPr>
+        <w:t>i</w:t>
+      </w:r>
+      <w:proofErr w:type="spellEnd"/>
+      <w:r>
+        <w:rPr>
+          <w:rFonts w:ascii="Consolas" w:hAnsi="Consolas"/>
+          <w:sz w:val="21"/>
+          <w:szCs w:val="21"/>
+          <w:shd w:val="clear" w:color="auto" w:fill="FFFFFF"/>
+        </w:rPr>
+        <w:t> </w:t>
+      </w:r>
+      <w:proofErr w:type="spellStart"/>
+      <w:r>
+        <w:rPr>
+          <w:rFonts w:ascii="Consolas" w:hAnsi="Consolas"/>
+          <w:sz w:val="21"/>
+          <w:szCs w:val="21"/>
+          <w:shd w:val="clear" w:color="auto" w:fill="FFFFFF"/>
+        </w:rPr>
+        <w:t>appwrite</w:t>
+      </w:r>
+      <w:proofErr w:type="spellEnd"/>
     </w:p>
     <w:sectPr>
       <w:pgSz w:w="11906" w:h="16838"/>

</xml_diff>